<commit_message>
updated documentation with verification section
</commit_message>
<xml_diff>
--- a/tiptilt_documentation_v0.2.docx
+++ b/tiptilt_documentation_v0.2.docx
@@ -1,6 +1,6 @@
 
 <file path=word/document.xml><?xml version="1.0" encoding="utf-8"?>
-<w:document xmlns:wpc="http://schemas.microsoft.com/office/word/2010/wordprocessingCanvas" xmlns:cx="http://schemas.microsoft.com/office/drawing/2014/chartex" xmlns:cx1="http://schemas.microsoft.com/office/drawing/2015/9/8/chartex" xmlns:cx2="http://schemas.microsoft.com/office/drawing/2015/10/21/chartex" xmlns:cx3="http://schemas.microsoft.com/office/drawing/2016/5/9/chartex" xmlns:cx4="http://schemas.microsoft.com/office/drawing/2016/5/10/chartex" xmlns:cx5="http://schemas.microsoft.com/office/drawing/2016/5/11/chartex" xmlns:cx6="http://schemas.microsoft.com/office/drawing/2016/5/12/chartex" xmlns:cx7="http://schemas.microsoft.com/office/drawing/2016/5/13/chartex" xmlns:cx8="http://schemas.microsoft.com/office/drawing/2016/5/14/chartex" xmlns:mc="http://schemas.openxmlformats.org/markup-compatibility/2006" xmlns:aink="http://schemas.microsoft.com/office/drawing/2016/ink" xmlns:am3d="http://schemas.microsoft.com/office/drawing/2017/model3d" xmlns:o="urn:schemas-microsoft-com:office:office" xmlns:r="http://schemas.openxmlformats.org/officeDocument/2006/relationships" xmlns:m="http://schemas.openxmlformats.org/officeDocument/2006/math" xmlns:v="urn:schemas-microsoft-com:vml" xmlns:wp14="http://schemas.microsoft.com/office/word/2010/wordprocessingDrawing" xmlns:wp="http://schemas.openxmlformats.org/drawingml/2006/wordprocessingDrawing" xmlns:w10="urn:schemas-microsoft-com:office:word" xmlns:w="http://schemas.openxmlformats.org/wordprocessingml/2006/main" xmlns:w14="http://schemas.microsoft.com/office/word/2010/wordml" xmlns:w15="http://schemas.microsoft.com/office/word/2012/wordml" xmlns:w16cex="http://schemas.microsoft.com/office/word/2018/wordml/cex" xmlns:w16cid="http://schemas.microsoft.com/office/word/2016/wordml/cid" xmlns:w16="http://schemas.microsoft.com/office/word/2018/wordml" xmlns:w16sdtdh="http://schemas.microsoft.com/office/word/2020/wordml/sdtdatahash" xmlns:w16se="http://schemas.microsoft.com/office/word/2015/wordml/symex" xmlns:wpg="http://schemas.microsoft.com/office/word/2010/wordprocessingGroup" xmlns:wpi="http://schemas.microsoft.com/office/word/2010/wordprocessingInk" xmlns:wne="http://schemas.microsoft.com/office/word/2006/wordml" xmlns:wps="http://schemas.microsoft.com/office/word/2010/wordprocessingShape" mc:Ignorable="w14 w15 w16se w16cid w16 w16cex w16sdtdh wp14">
+<w:document xmlns:wpc="http://schemas.microsoft.com/office/word/2010/wordprocessingCanvas" xmlns:cx="http://schemas.microsoft.com/office/drawing/2014/chartex" xmlns:cx1="http://schemas.microsoft.com/office/drawing/2015/9/8/chartex" xmlns:cx2="http://schemas.microsoft.com/office/drawing/2015/10/21/chartex" xmlns:cx3="http://schemas.microsoft.com/office/drawing/2016/5/9/chartex" xmlns:cx4="http://schemas.microsoft.com/office/drawing/2016/5/10/chartex" xmlns:cx5="http://schemas.microsoft.com/office/drawing/2016/5/11/chartex" xmlns:cx6="http://schemas.microsoft.com/office/drawing/2016/5/12/chartex" xmlns:cx7="http://schemas.microsoft.com/office/drawing/2016/5/13/chartex" xmlns:cx8="http://schemas.microsoft.com/office/drawing/2016/5/14/chartex" xmlns:mc="http://schemas.openxmlformats.org/markup-compatibility/2006" xmlns:aink="http://schemas.microsoft.com/office/drawing/2016/ink" xmlns:am3d="http://schemas.microsoft.com/office/drawing/2017/model3d" xmlns:o="urn:schemas-microsoft-com:office:office" xmlns:oel="http://schemas.microsoft.com/office/2019/extlst" xmlns:r="http://schemas.openxmlformats.org/officeDocument/2006/relationships" xmlns:m="http://schemas.openxmlformats.org/officeDocument/2006/math" xmlns:v="urn:schemas-microsoft-com:vml" xmlns:wp14="http://schemas.microsoft.com/office/word/2010/wordprocessingDrawing" xmlns:wp="http://schemas.openxmlformats.org/drawingml/2006/wordprocessingDrawing" xmlns:w10="urn:schemas-microsoft-com:office:word" xmlns:w="http://schemas.openxmlformats.org/wordprocessingml/2006/main" xmlns:w14="http://schemas.microsoft.com/office/word/2010/wordml" xmlns:w15="http://schemas.microsoft.com/office/word/2012/wordml" xmlns:w16cex="http://schemas.microsoft.com/office/word/2018/wordml/cex" xmlns:w16cid="http://schemas.microsoft.com/office/word/2016/wordml/cid" xmlns:w16="http://schemas.microsoft.com/office/word/2018/wordml" xmlns:w16sdtdh="http://schemas.microsoft.com/office/word/2020/wordml/sdtdatahash" xmlns:w16se="http://schemas.microsoft.com/office/word/2015/wordml/symex" xmlns:wpg="http://schemas.microsoft.com/office/word/2010/wordprocessingGroup" xmlns:wpi="http://schemas.microsoft.com/office/word/2010/wordprocessingInk" xmlns:wne="http://schemas.microsoft.com/office/word/2006/wordml" xmlns:wps="http://schemas.microsoft.com/office/word/2010/wordprocessingShape" mc:Ignorable="w14 w15 w16se w16cid w16 w16cex w16sdtdh wp14">
   <w:body>
     <w:p>
       <w:pPr>
@@ -502,21 +502,13 @@
         <w:t>.py file, and clicking the green arrow.</w:t>
       </w:r>
       <w:r>
-        <w:t xml:space="preserve"> If it is not open on </w:t>
-      </w:r>
-      <w:proofErr w:type="gramStart"/>
-      <w:r>
-        <w:t xml:space="preserve">the </w:t>
+        <w:t xml:space="preserve"> If it is not open on the </w:t>
       </w:r>
       <w:r>
         <w:t xml:space="preserve"> </w:t>
       </w:r>
       <w:r>
-        <w:t>The</w:t>
-      </w:r>
-      <w:proofErr w:type="gramEnd"/>
-      <w:r>
-        <w:t xml:space="preserve"> interface may not immediately appear, </w:t>
+        <w:t xml:space="preserve">The interface may not immediately appear, </w:t>
       </w:r>
       <w:r>
         <w:t xml:space="preserve">and you need to click this icon </w:t>
@@ -740,15 +732,7 @@
         <w:sym w:font="Wingdings" w:char="F0E0"/>
       </w:r>
       <w:r>
-        <w:t xml:space="preserve"> 256, low values are chopped intentionally). If the exposure is too low (or there is no star), then you will see nothing, and if it is too high, you will see a sharp uptick at the 256 </w:t>
-      </w:r>
-      <w:proofErr w:type="gramStart"/>
-      <w:r>
-        <w:t>value</w:t>
-      </w:r>
-      <w:proofErr w:type="gramEnd"/>
-      <w:r>
-        <w:t xml:space="preserve">, indicating that many pixels are saturated. </w:t>
+        <w:t xml:space="preserve"> 256, low values are chopped intentionally). If the exposure is too low (or there is no star), then you will see nothing, and if it is too high, you will see a sharp uptick at the 256 value, indicating that many pixels are saturated. </w:t>
       </w:r>
     </w:p>
     <w:p>
@@ -886,48 +870,10 @@
     </w:p>
     <w:p>
       <w:r>
-        <w:t xml:space="preserve">After the telescope has slewed to the star, it is useful to first move it to the location which roughly corresponds to the fiber tip. To mark it on the </w:t>
-      </w:r>
-      <w:proofErr w:type="gramStart"/>
-      <w:r>
-        <w:t>screen</w:t>
-      </w:r>
-      <w:proofErr w:type="gramEnd"/>
-      <w:r>
-        <w:t xml:space="preserve"> enter </w:t>
+        <w:t xml:space="preserve">After the telescope has slewed to the star, it is useful to first move it to the location which roughly corresponds to the fiber tip. To mark it on the screen enter </w:t>
       </w:r>
       <w:r>
         <w:t xml:space="preserve">the following respective coordinates next to the “Update Optimal Position” position button in the “Control Algorithm” tab. </w:t>
-      </w:r>
-      <w:r>
-        <w:t>As a general guide, the optimal coordinates are:</w:t>
-      </w:r>
-    </w:p>
-    <w:p>
-      <w:r>
-        <w:t xml:space="preserve">For </w:t>
-      </w:r>
-      <w:proofErr w:type="spellStart"/>
-      <w:r>
-        <w:t>MeO</w:t>
-      </w:r>
-      <w:proofErr w:type="spellEnd"/>
-      <w:r>
-        <w:t>:</w:t>
-      </w:r>
-      <w:r>
-        <w:t xml:space="preserve"> [630 520]</w:t>
-      </w:r>
-    </w:p>
-    <w:p>
-      <w:r>
-        <w:t>For T1M</w:t>
-      </w:r>
-      <w:r>
-        <w:t>:</w:t>
-      </w:r>
-      <w:r>
-        <w:t xml:space="preserve"> [607 504]</w:t>
       </w:r>
     </w:p>
     <w:p>
@@ -1044,13 +990,22 @@
     </w:p>
     <w:p>
       <w:r>
-        <w:t xml:space="preserve">For T1M, it is easiest to let the tip-tilt control algorithm do the job (but letting David </w:t>
-      </w:r>
-      <w:r>
-        <w:t>manually move the telescope</w:t>
-      </w:r>
-      <w:r>
-        <w:t xml:space="preserve"> also works). </w:t>
+        <w:t xml:space="preserve">For T1M, it is easiest to let the tip-tilt control algorithm do the job (but </w:t>
+      </w:r>
+      <w:r>
+        <w:t>moving the</w:t>
+      </w:r>
+      <w:r>
+        <w:t xml:space="preserve"> telescope</w:t>
+      </w:r>
+      <w:r>
+        <w:t xml:space="preserve"> </w:t>
+      </w:r>
+      <w:r>
+        <w:t xml:space="preserve">manually </w:t>
+      </w:r>
+      <w:r>
+        <w:t xml:space="preserve">also works). </w:t>
       </w:r>
     </w:p>
     <w:p>
@@ -1063,9 +1018,7 @@
           <w:u w:val="single"/>
         </w:rPr>
       </w:pPr>
-    </w:p>
-    <w:p>
-      <w:pPr>
+      <w:r>
         <w:rPr>
           <w:b/>
           <w:bCs/>
@@ -1073,8 +1026,47 @@
           <w:szCs w:val="28"/>
           <w:u w:val="single"/>
         </w:rPr>
-      </w:pPr>
-      <w:r>
+        <w:t>Running the control algorithm:</w:t>
+      </w:r>
+    </w:p>
+    <w:p>
+      <w:r>
+        <w:t xml:space="preserve">1.) </w:t>
+      </w:r>
+      <w:r>
+        <w:t xml:space="preserve">To start the control algorithm after a setpoint has been chosen, simply click “Run control algorithm”. </w:t>
+      </w:r>
+      <w:r>
+        <w:t>If it is working properly, the centroid (indicated by the white circle) should move towards the red cross.</w:t>
+      </w:r>
+    </w:p>
+    <w:p>
+      <w:r>
+        <w:sym w:font="Wingdings" w:char="F0E0"/>
+      </w:r>
+      <w:r>
+        <w:t xml:space="preserve"> </w:t>
+      </w:r>
+      <w:r>
+        <w:t>If it fails, review the initialization steps above.</w:t>
+      </w:r>
+    </w:p>
+    <w:p>
+      <w:r>
+        <w:t xml:space="preserve">2.) </w:t>
+      </w:r>
+      <w:r>
+        <w:t>Once running, the setpoint can be adjusted either by reentering the coordinates, or simply by clicking U,D,L,R in the “Control Algorithm” panel</w:t>
+      </w:r>
+      <w:r>
+        <w:t xml:space="preserve"> which adjusts it one pixel at a time (note 1 pixel = 3.75 um)</w:t>
+      </w:r>
+      <w:r>
+        <w:t>. When finding the optimal setpoint (maximal injection), this is very useful.</w:t>
+      </w:r>
+    </w:p>
+    <w:p>
+      <w:pPr>
         <w:rPr>
           <w:b/>
           <w:bCs/>
@@ -1082,52 +1074,7 @@
           <w:szCs w:val="28"/>
           <w:u w:val="single"/>
         </w:rPr>
-        <w:t>Running the control algorithm:</w:t>
-      </w:r>
-    </w:p>
-    <w:p>
-      <w:r>
-        <w:t xml:space="preserve">1.) </w:t>
-      </w:r>
-      <w:r>
-        <w:t xml:space="preserve">To start the control algorithm after a setpoint has been chosen, simply click “Run control algorithm”. </w:t>
-      </w:r>
-      <w:r>
-        <w:t>If it is working properly, the centroid (indicated by the white circle) should move towards the red cross.</w:t>
-      </w:r>
-    </w:p>
-    <w:p>
-      <w:r>
-        <w:sym w:font="Wingdings" w:char="F0E0"/>
-      </w:r>
-      <w:r>
-        <w:t xml:space="preserve"> </w:t>
-      </w:r>
-      <w:r>
-        <w:t>If it fails, review the initialization steps above.</w:t>
-      </w:r>
-    </w:p>
-    <w:p>
-      <w:r>
-        <w:t xml:space="preserve">2.) </w:t>
-      </w:r>
-      <w:r>
-        <w:t xml:space="preserve">Once running, the setpoint can be adjusted either by reentering the coordinates, or simply by clicking </w:t>
-      </w:r>
-      <w:proofErr w:type="gramStart"/>
-      <w:r>
-        <w:t>U,D</w:t>
-      </w:r>
-      <w:proofErr w:type="gramEnd"/>
-      <w:r>
-        <w:t>,L,R in the “Control Algorithm” panel</w:t>
-      </w:r>
-      <w:r>
-        <w:t xml:space="preserve"> which adjusts it one pixel at a time (note 1 pixel = 3.75 um)</w:t>
-      </w:r>
-      <w:r>
-        <w:t>. When finding the optimal setpoint (maximal injection), this is very useful.</w:t>
-      </w:r>
+      </w:pPr>
     </w:p>
     <w:p>
       <w:pPr>
@@ -1139,9 +1086,7 @@
           <w:u w:val="single"/>
         </w:rPr>
       </w:pPr>
-    </w:p>
-    <w:p>
-      <w:pPr>
+      <w:r>
         <w:rPr>
           <w:b/>
           <w:bCs/>
@@ -1149,7 +1094,8 @@
           <w:szCs w:val="28"/>
           <w:u w:val="single"/>
         </w:rPr>
-      </w:pPr>
+        <w:t>Zooming into a subregion</w:t>
+      </w:r>
       <w:r>
         <w:rPr>
           <w:b/>
@@ -1158,16 +1104,6 @@
           <w:szCs w:val="28"/>
           <w:u w:val="single"/>
         </w:rPr>
-        <w:t>Zooming into a subregion</w:t>
-      </w:r>
-      <w:r>
-        <w:rPr>
-          <w:b/>
-          <w:bCs/>
-          <w:sz w:val="28"/>
-          <w:szCs w:val="28"/>
-          <w:u w:val="single"/>
-        </w:rPr>
         <w:t>:</w:t>
       </w:r>
     </w:p>
@@ -1205,11 +1141,11 @@
         <w:t>and note doing so will cause undesired results!</w:t>
       </w:r>
       <w:r>
-        <w:t xml:space="preserve"> The control algorithm </w:t>
+        <w:t xml:space="preserve"> The control algorithm can be run when zoomed in, but the setpoint is lost each time it is changed between full resolution / </w:t>
       </w:r>
       <w:r>
         <w:lastRenderedPageBreak/>
-        <w:t>can be run when zoomed in, but the setpoint is lost each time it is changed between full resolution / zoomed image. In general, I would recommend running the control algorithm in the full resolution mode and writing down the optimal setpoint when it is found in case you would like to zoom in, or</w:t>
+        <w:t>zoomed image. In general, I would recommend running the control algorithm in the full resolution mode and writing down the optimal setpoint when it is found in case you would like to zoom in, or</w:t>
       </w:r>
       <w:r>
         <w:t xml:space="preserve"> the code crashes/needs to be restarted.</w:t>
@@ -1217,15 +1153,7 @@
     </w:p>
     <w:p>
       <w:r>
-        <w:t xml:space="preserve">To zoom into a </w:t>
-      </w:r>
-      <w:proofErr w:type="gramStart"/>
-      <w:r>
-        <w:t>subregion</w:t>
-      </w:r>
-      <w:proofErr w:type="gramEnd"/>
-      <w:r>
-        <w:t xml:space="preserve"> you can either select it by its coordinate (generally not useful in observations, so I will not describe it), or simply click “Extract about Centroid”</w:t>
+        <w:t>To zoom into a subregion you can either select it by its coordinate (generally not useful in observations, so I will not describe it), or simply click “Extract about Centroid”</w:t>
       </w:r>
       <w:r>
         <w:t xml:space="preserve"> </w:t>
@@ -1275,15 +1203,7 @@
     </w:p>
     <w:p>
       <w:r>
-        <w:t xml:space="preserve">This will extract a 96 x </w:t>
-      </w:r>
-      <w:proofErr w:type="gramStart"/>
-      <w:r>
-        <w:t>96 pixel</w:t>
-      </w:r>
-      <w:proofErr w:type="gramEnd"/>
-      <w:r>
-        <w:t xml:space="preserve"> region about the current centroid. Note that you may also need to click “Update about centroid” in order to redraw the red cross so that the display is shown correctly. </w:t>
+        <w:t xml:space="preserve">This will extract a 96 x 96 pixel region about the current centroid. Note that you may also need to click “Update about centroid” in order to redraw the red cross so that the display is shown correctly. </w:t>
       </w:r>
     </w:p>
     <w:p>
@@ -1462,15 +1382,7 @@
     <w:p>
       <w:r>
         <w:lastRenderedPageBreak/>
-        <w:t xml:space="preserve">This will automatically create and store the camera images in the same directory the code is located with a path </w:t>
-      </w:r>
-      <w:proofErr w:type="gramStart"/>
-      <w:r>
-        <w:t>“./</w:t>
-      </w:r>
-      <w:proofErr w:type="gramEnd"/>
-      <w:r>
-        <w:t xml:space="preserve">YYYY_MM_DD/X/” on the date YYYY_MM_DD and where X represents the Nth time a series of frames were saved. </w:t>
+        <w:t xml:space="preserve">This will automatically create and store the camera images in the same directory the code is located with a path “./YYYY_MM_DD/X/” on the date YYYY_MM_DD and where X represents the Nth time a series of frames were saved. </w:t>
       </w:r>
     </w:p>
     <w:p>
@@ -1487,15 +1399,7 @@
         <w:t xml:space="preserve">NOTE: </w:t>
       </w:r>
       <w:r>
-        <w:t xml:space="preserve">It is a good idea to save frames when the relative orientation of the modules on each </w:t>
-      </w:r>
-      <w:proofErr w:type="gramStart"/>
-      <w:r>
-        <w:t>telescopes</w:t>
-      </w:r>
-      <w:proofErr w:type="gramEnd"/>
-      <w:r>
-        <w:t xml:space="preserve"> are checked.</w:t>
+        <w:t>It is a good idea to save frames when the relative orientation of the modules on each telescopes are checked.</w:t>
       </w:r>
     </w:p>
     <w:p>
@@ -1529,15 +1433,7 @@
         </w:pBdr>
       </w:pPr>
       <w:r>
-        <w:t xml:space="preserve">In the case the tip-tilt software needs to be restarted (crashed, cable </w:t>
-      </w:r>
-      <w:proofErr w:type="gramStart"/>
-      <w:r>
-        <w:t>connection,…</w:t>
-      </w:r>
-      <w:proofErr w:type="gramEnd"/>
-      <w:r>
-        <w:t xml:space="preserve">) follow this procedure: </w:t>
+        <w:t xml:space="preserve">In the case the tip-tilt software needs to be restarted (crashed, cable connection,…) follow this procedure: </w:t>
       </w:r>
     </w:p>
     <w:p>
@@ -2028,18 +1924,13 @@
         <w:ind w:left="360"/>
       </w:pPr>
       <w:r>
-        <w:t xml:space="preserve">In this case, the TCP server will need to be restarted (done by clicking the button next </w:t>
-      </w:r>
-      <w:proofErr w:type="gramStart"/>
-      <w:r>
-        <w:t>to ”</w:t>
+        <w:t>In this case, the TCP server will need to be restarted (done by clicking the button next to ”</w:t>
       </w:r>
       <w:proofErr w:type="spellStart"/>
       <w:r>
         <w:t>Serveur</w:t>
       </w:r>
       <w:proofErr w:type="spellEnd"/>
-      <w:proofErr w:type="gramEnd"/>
       <w:r>
         <w:t xml:space="preserve"> Viewer” at the bottom left of the </w:t>
       </w:r>
@@ -2145,26 +2036,10 @@
         </w:numPr>
       </w:pPr>
       <w:r>
-        <w:t xml:space="preserve">This indicates that the tip-tilt has gone beyond </w:t>
-      </w:r>
-      <w:proofErr w:type="gramStart"/>
-      <w:r>
-        <w:t>it’s</w:t>
-      </w:r>
-      <w:proofErr w:type="gramEnd"/>
-      <w:r>
-        <w:t xml:space="preserve"> working range</w:t>
-      </w:r>
-      <w:r>
-        <w:t xml:space="preserve">. In principle, if the code keeps running and this error stops being reported, it’s OK to leave it as is. However, if it the tip-tilt fails to continue to track the object, you should stop the control algorithm, click “Unjam” in the Manual Control tab, give it 10 </w:t>
-      </w:r>
-      <w:proofErr w:type="gramStart"/>
-      <w:r>
-        <w:t>seconds,  and</w:t>
-      </w:r>
-      <w:proofErr w:type="gramEnd"/>
-      <w:r>
-        <w:t xml:space="preserve"> then go back to running the control algorithm.</w:t>
+        <w:t>This indicates that the tip-tilt has gone beyond it’s working range</w:t>
+      </w:r>
+      <w:r>
+        <w:t>. In principle, if the code keeps running and this error stops being reported, it’s OK to leave it as is. However, if it the tip-tilt fails to continue to track the object, you should stop the control algorithm, click “Unjam” in the Manual Control tab, give it 10 seconds,  and then go back to running the control algorithm.</w:t>
       </w:r>
     </w:p>
     <w:p/>
@@ -2179,7 +2054,7 @@
 </file>
 
 <file path=word/numbering.xml><?xml version="1.0" encoding="utf-8"?>
-<w:numbering xmlns:wpc="http://schemas.microsoft.com/office/word/2010/wordprocessingCanvas" xmlns:cx="http://schemas.microsoft.com/office/drawing/2014/chartex" xmlns:cx1="http://schemas.microsoft.com/office/drawing/2015/9/8/chartex" xmlns:cx2="http://schemas.microsoft.com/office/drawing/2015/10/21/chartex" xmlns:cx3="http://schemas.microsoft.com/office/drawing/2016/5/9/chartex" xmlns:cx4="http://schemas.microsoft.com/office/drawing/2016/5/10/chartex" xmlns:cx5="http://schemas.microsoft.com/office/drawing/2016/5/11/chartex" xmlns:cx6="http://schemas.microsoft.com/office/drawing/2016/5/12/chartex" xmlns:cx7="http://schemas.microsoft.com/office/drawing/2016/5/13/chartex" xmlns:cx8="http://schemas.microsoft.com/office/drawing/2016/5/14/chartex" xmlns:mc="http://schemas.openxmlformats.org/markup-compatibility/2006" xmlns:aink="http://schemas.microsoft.com/office/drawing/2016/ink" xmlns:am3d="http://schemas.microsoft.com/office/drawing/2017/model3d" xmlns:o="urn:schemas-microsoft-com:office:office" xmlns:r="http://schemas.openxmlformats.org/officeDocument/2006/relationships" xmlns:m="http://schemas.openxmlformats.org/officeDocument/2006/math" xmlns:v="urn:schemas-microsoft-com:vml" xmlns:wp14="http://schemas.microsoft.com/office/word/2010/wordprocessingDrawing" xmlns:wp="http://schemas.openxmlformats.org/drawingml/2006/wordprocessingDrawing" xmlns:w10="urn:schemas-microsoft-com:office:word" xmlns:w="http://schemas.openxmlformats.org/wordprocessingml/2006/main" xmlns:w14="http://schemas.microsoft.com/office/word/2010/wordml" xmlns:w15="http://schemas.microsoft.com/office/word/2012/wordml" xmlns:w16cex="http://schemas.microsoft.com/office/word/2018/wordml/cex" xmlns:w16cid="http://schemas.microsoft.com/office/word/2016/wordml/cid" xmlns:w16="http://schemas.microsoft.com/office/word/2018/wordml" xmlns:w16sdtdh="http://schemas.microsoft.com/office/word/2020/wordml/sdtdatahash" xmlns:w16se="http://schemas.microsoft.com/office/word/2015/wordml/symex" xmlns:wpg="http://schemas.microsoft.com/office/word/2010/wordprocessingGroup" xmlns:wpi="http://schemas.microsoft.com/office/word/2010/wordprocessingInk" xmlns:wne="http://schemas.microsoft.com/office/word/2006/wordml" xmlns:wps="http://schemas.microsoft.com/office/word/2010/wordprocessingShape" mc:Ignorable="w14 w15 w16se w16cid w16 w16cex w16sdtdh wp14">
+<w:numbering xmlns:wpc="http://schemas.microsoft.com/office/word/2010/wordprocessingCanvas" xmlns:cx="http://schemas.microsoft.com/office/drawing/2014/chartex" xmlns:cx1="http://schemas.microsoft.com/office/drawing/2015/9/8/chartex" xmlns:cx2="http://schemas.microsoft.com/office/drawing/2015/10/21/chartex" xmlns:cx3="http://schemas.microsoft.com/office/drawing/2016/5/9/chartex" xmlns:cx4="http://schemas.microsoft.com/office/drawing/2016/5/10/chartex" xmlns:cx5="http://schemas.microsoft.com/office/drawing/2016/5/11/chartex" xmlns:cx6="http://schemas.microsoft.com/office/drawing/2016/5/12/chartex" xmlns:cx7="http://schemas.microsoft.com/office/drawing/2016/5/13/chartex" xmlns:cx8="http://schemas.microsoft.com/office/drawing/2016/5/14/chartex" xmlns:mc="http://schemas.openxmlformats.org/markup-compatibility/2006" xmlns:aink="http://schemas.microsoft.com/office/drawing/2016/ink" xmlns:am3d="http://schemas.microsoft.com/office/drawing/2017/model3d" xmlns:o="urn:schemas-microsoft-com:office:office" xmlns:oel="http://schemas.microsoft.com/office/2019/extlst" xmlns:r="http://schemas.openxmlformats.org/officeDocument/2006/relationships" xmlns:m="http://schemas.openxmlformats.org/officeDocument/2006/math" xmlns:v="urn:schemas-microsoft-com:vml" xmlns:wp14="http://schemas.microsoft.com/office/word/2010/wordprocessingDrawing" xmlns:wp="http://schemas.openxmlformats.org/drawingml/2006/wordprocessingDrawing" xmlns:w10="urn:schemas-microsoft-com:office:word" xmlns:w="http://schemas.openxmlformats.org/wordprocessingml/2006/main" xmlns:w14="http://schemas.microsoft.com/office/word/2010/wordml" xmlns:w15="http://schemas.microsoft.com/office/word/2012/wordml" xmlns:w16cex="http://schemas.microsoft.com/office/word/2018/wordml/cex" xmlns:w16cid="http://schemas.microsoft.com/office/word/2016/wordml/cid" xmlns:w16="http://schemas.microsoft.com/office/word/2018/wordml" xmlns:w16sdtdh="http://schemas.microsoft.com/office/word/2020/wordml/sdtdatahash" xmlns:w16se="http://schemas.microsoft.com/office/word/2015/wordml/symex" xmlns:wpg="http://schemas.microsoft.com/office/word/2010/wordprocessingGroup" xmlns:wpi="http://schemas.microsoft.com/office/word/2010/wordprocessingInk" xmlns:wne="http://schemas.microsoft.com/office/word/2006/wordml" xmlns:wps="http://schemas.microsoft.com/office/word/2010/wordprocessingShape" mc:Ignorable="w14 w15 w16se w16cid w16 w16cex w16sdtdh wp14">
   <w:abstractNum w:abstractNumId="0" w15:restartNumberingAfterBreak="0">
     <w:nsid w:val="49836A1C"/>
     <w:multiLevelType w:val="hybridMultilevel"/>
@@ -2519,13 +2394,13 @@
       </w:rPr>
     </w:lvl>
   </w:abstractNum>
-  <w:num w:numId="1">
+  <w:num w:numId="1" w16cid:durableId="240678377">
     <w:abstractNumId w:val="0"/>
   </w:num>
-  <w:num w:numId="2">
+  <w:num w:numId="2" w16cid:durableId="1069964366">
     <w:abstractNumId w:val="1"/>
   </w:num>
-  <w:num w:numId="3">
+  <w:num w:numId="3" w16cid:durableId="1500583825">
     <w:abstractNumId w:val="2"/>
   </w:num>
 </w:numbering>

</xml_diff>